<commit_message>
Görselleştirme ve Kod düzenlemesi
</commit_message>
<xml_diff>
--- a/Raporlar/FatihGulsen_g171210070_Rapor_1.docx
+++ b/Raporlar/FatihGulsen_g171210070_Rapor_1.docx
@@ -398,7 +398,15 @@
               <w:pStyle w:val="KapakBilimdaliYazStiliSau"/>
             </w:pPr>
             <w:r>
-              <w:t>github.com/fatihgulsen/FatihGulsen_g171210070_Tasarim</w:t>
+              <w:t>github.com/</w:t>
+            </w:r>
+            <w:proofErr w:type="spellStart"/>
+            <w:r>
+              <w:t>fatihgulsen</w:t>
+            </w:r>
+            <w:proofErr w:type="spellEnd"/>
+            <w:r>
+              <w:t>/FatihGulsen_g171210070_Tasarim</w:t>
             </w:r>
           </w:p>
         </w:tc>

</xml_diff>